<commit_message>
Week 7 Commit 5
</commit_message>
<xml_diff>
--- a/docs/Hanoi.docx
+++ b/docs/Hanoi.docx
@@ -32,10 +32,19 @@
         <w:t xml:space="preserve">It is not a good idea to run 100 or 1000 disks in the Towers of Hanoi program because </w:t>
       </w:r>
       <w:r>
-        <w:t xml:space="preserve">the minimum number of moves is found by the equation (2^n)-1 where n is the number of disks. This means when you double the amount of disks, you are not doubling the number of moves, nor the amount of time a function takes, you are instead exponentially increasing the </w:t>
+        <w:t xml:space="preserve">the minimum number of moves is found by the equation (2^n)-1 where n is the number of disks. This means when you double the </w:t>
+      </w:r>
+      <w:r>
+        <w:t>number</w:t>
+      </w:r>
+      <w:r>
+        <w:t xml:space="preserve"> of disks, you are not doubling the number of moves, nor the amount of time a function takes, you are instead exponentially increasing the </w:t>
       </w:r>
       <w:r>
         <w:t>number of moves and time it takes to make the moves.</w:t>
+      </w:r>
+      <w:r>
+        <w:t xml:space="preserve"> Since 25 disks took several hours, 30 disks would take days, 50 disks would take weeks, thus 100 disks would take months, and 1000 disks would take years. I don’t have years to wait before this class ends. </w:t>
       </w:r>
     </w:p>
     <w:sectPr>

</xml_diff>

<commit_message>
Week 7 Commit 6
</commit_message>
<xml_diff>
--- a/docs/Hanoi.docx
+++ b/docs/Hanoi.docx
@@ -44,7 +44,22 @@
         <w:t>number of moves and time it takes to make the moves.</w:t>
       </w:r>
       <w:r>
-        <w:t xml:space="preserve"> Since 25 disks took several hours, 30 disks would take days, 50 disks would take weeks, thus 100 disks would take months, and 1000 disks would take years. I don’t have years to wait before this class ends. </w:t>
+        <w:t xml:space="preserve"> Since 25 disks took several hours, 30 disks would take days, 50 disks would take weeks, thus 100 disks would take months</w:t>
+      </w:r>
+      <w:r>
+        <w:t>-years</w:t>
+      </w:r>
+      <w:r>
+        <w:t xml:space="preserve">, and 1000 disks would take </w:t>
+      </w:r>
+      <w:r>
+        <w:t xml:space="preserve">several </w:t>
+      </w:r>
+      <w:r>
+        <w:t xml:space="preserve">years. I don’t have years to wait before this </w:t>
+      </w:r>
+      <w:r>
+        <w:t>assignment is due.</w:t>
       </w:r>
     </w:p>
     <w:sectPr>

</xml_diff>